<commit_message>
correct the logic in script8
</commit_message>
<xml_diff>
--- a/orm/formato_con_tabla.docx
+++ b/orm/formato_con_tabla.docx
@@ -81,7 +81,7 @@
           <w:szCs w:val="20"/>
           <w:u w:val="single"/>
         </w:rPr>
-        <w:t>MERCADERES</w:t>
+        <w:t>AREQUIPA</w:t>
       </w:r>
     </w:p>
     <w:p>
@@ -227,7 +227,7 @@
           <w:sz w:val="20"/>
           <w:szCs w:val="20"/>
         </w:rPr>
-        <w:t>MERCADERES</w:t>
+        <w:t>AREQUIPA</w:t>
       </w:r>
     </w:p>
     <w:p>
@@ -410,7 +410,7 @@
           <w:sz w:val="20"/>
           <w:szCs w:val="20"/>
         </w:rPr>
-        <w:t>06-05-2025</w:t>
+        <w:t>23-05-2025</w:t>
       </w:r>
       <w:r>
         <w:rPr>
@@ -712,7 +712,7 @@
             <w:r>
               <w:drawing>
                 <wp:inline xmlns:a="http://schemas.openxmlformats.org/drawingml/2006/main" xmlns:pic="http://schemas.openxmlformats.org/drawingml/2006/picture">
-                  <wp:extent cx="2640000" cy="1980000"/>
+                  <wp:extent cx="1485000" cy="1980000"/>
                   <wp:docPr id="1" name="Picture 1"/>
                   <wp:cNvGraphicFramePr>
                     <a:graphicFrameLocks noChangeAspect="1"/>
@@ -721,7 +721,7 @@
                     <a:graphicData uri="http://schemas.openxmlformats.org/drawingml/2006/picture">
                       <pic:pic>
                         <pic:nvPicPr>
-                          <pic:cNvPr id="0" name="WhatsApp Image 2025-04-04 at 6.09.26 PM.jpeg"/>
+                          <pic:cNvPr id="0" name="WhatsApp Image 2025-05-21 at 5.01.16 PM.jpeg"/>
                           <pic:cNvPicPr/>
                         </pic:nvPicPr>
                         <pic:blipFill>
@@ -733,7 +733,7 @@
                         <pic:spPr>
                           <a:xfrm>
                             <a:off x="0" y="0"/>
-                            <a:ext cx="2640000" cy="1980000"/>
+                            <a:ext cx="1485000" cy="1980000"/>
                           </a:xfrm>
                           <a:prstGeom prst="rect"/>
                         </pic:spPr>
@@ -757,7 +757,7 @@
             <w:r>
               <w:drawing>
                 <wp:inline xmlns:a="http://schemas.openxmlformats.org/drawingml/2006/main" xmlns:pic="http://schemas.openxmlformats.org/drawingml/2006/picture">
-                  <wp:extent cx="2640000" cy="1980000"/>
+                  <wp:extent cx="1485000" cy="1980000"/>
                   <wp:docPr id="2" name="Picture 2"/>
                   <wp:cNvGraphicFramePr>
                     <a:graphicFrameLocks noChangeAspect="1"/>
@@ -766,7 +766,7 @@
                     <a:graphicData uri="http://schemas.openxmlformats.org/drawingml/2006/picture">
                       <pic:pic>
                         <pic:nvPicPr>
-                          <pic:cNvPr id="0" name="WhatsApp Image 2025-04-04 at 6.09.47 PM (2).jpeg"/>
+                          <pic:cNvPr id="0" name="WhatsApp Image 2025-05-21 at 5.01.16 PM (1).jpeg"/>
                           <pic:cNvPicPr/>
                         </pic:nvPicPr>
                         <pic:blipFill>
@@ -778,7 +778,7 @@
                         <pic:spPr>
                           <a:xfrm>
                             <a:off x="0" y="0"/>
-                            <a:ext cx="2640000" cy="1980000"/>
+                            <a:ext cx="1485000" cy="1980000"/>
                           </a:xfrm>
                           <a:prstGeom prst="rect"/>
                         </pic:spPr>
@@ -830,7 +830,7 @@
             <w:r>
               <w:drawing>
                 <wp:inline xmlns:a="http://schemas.openxmlformats.org/drawingml/2006/main" xmlns:pic="http://schemas.openxmlformats.org/drawingml/2006/picture">
-                  <wp:extent cx="2640000" cy="1980000"/>
+                  <wp:extent cx="1485000" cy="1980000"/>
                   <wp:docPr id="3" name="Picture 3"/>
                   <wp:cNvGraphicFramePr>
                     <a:graphicFrameLocks noChangeAspect="1"/>
@@ -839,7 +839,7 @@
                     <a:graphicData uri="http://schemas.openxmlformats.org/drawingml/2006/picture">
                       <pic:pic>
                         <pic:nvPicPr>
-                          <pic:cNvPr id="0" name="WhatsApp Image 2025-04-04 at 6.09.47 PM (1).jpeg"/>
+                          <pic:cNvPr id="0" name="WhatsApp Image 2025-05-21 at 5.01.16 PM (2).jpeg"/>
                           <pic:cNvPicPr/>
                         </pic:nvPicPr>
                         <pic:blipFill>
@@ -851,7 +851,7 @@
                         <pic:spPr>
                           <a:xfrm>
                             <a:off x="0" y="0"/>
-                            <a:ext cx="2640000" cy="1980000"/>
+                            <a:ext cx="1485000" cy="1980000"/>
                           </a:xfrm>
                           <a:prstGeom prst="rect"/>
                         </pic:spPr>
@@ -875,7 +875,7 @@
             <w:r>
               <w:drawing>
                 <wp:inline xmlns:a="http://schemas.openxmlformats.org/drawingml/2006/main" xmlns:pic="http://schemas.openxmlformats.org/drawingml/2006/picture">
-                  <wp:extent cx="2640000" cy="1980000"/>
+                  <wp:extent cx="1485000" cy="1980000"/>
                   <wp:docPr id="4" name="Picture 4"/>
                   <wp:cNvGraphicFramePr>
                     <a:graphicFrameLocks noChangeAspect="1"/>
@@ -884,7 +884,7 @@
                     <a:graphicData uri="http://schemas.openxmlformats.org/drawingml/2006/picture">
                       <pic:pic>
                         <pic:nvPicPr>
-                          <pic:cNvPr id="0" name="WhatsApp Image 2025-04-04 at 6.09.48 PM.jpeg"/>
+                          <pic:cNvPr id="0" name="WhatsApp Image 2025-05-21 at 5.01.17 PM.jpeg"/>
                           <pic:cNvPicPr/>
                         </pic:nvPicPr>
                         <pic:blipFill>
@@ -896,7 +896,7 @@
                         <pic:spPr>
                           <a:xfrm>
                             <a:off x="0" y="0"/>
-                            <a:ext cx="2640000" cy="1980000"/>
+                            <a:ext cx="1485000" cy="1980000"/>
                           </a:xfrm>
                           <a:prstGeom prst="rect"/>
                         </pic:spPr>
@@ -957,7 +957,7 @@
                     <a:graphicData uri="http://schemas.openxmlformats.org/drawingml/2006/picture">
                       <pic:pic>
                         <pic:nvPicPr>
-                          <pic:cNvPr id="0" name="WhatsApp Image 2025-04-04 at 6.09.46 PM.jpeg"/>
+                          <pic:cNvPr id="0" name="WhatsApp Image 2025-05-21 at 5.01.17 PM (1).jpeg"/>
                           <pic:cNvPicPr/>
                         </pic:nvPicPr>
                         <pic:blipFill>
@@ -993,7 +993,7 @@
             <w:r>
               <w:drawing>
                 <wp:inline xmlns:a="http://schemas.openxmlformats.org/drawingml/2006/main" xmlns:pic="http://schemas.openxmlformats.org/drawingml/2006/picture">
-                  <wp:extent cx="2640000" cy="1980000"/>
+                  <wp:extent cx="1485000" cy="1980000"/>
                   <wp:docPr id="6" name="Picture 6"/>
                   <wp:cNvGraphicFramePr>
                     <a:graphicFrameLocks noChangeAspect="1"/>
@@ -1002,129 +1002,11 @@
                     <a:graphicData uri="http://schemas.openxmlformats.org/drawingml/2006/picture">
                       <pic:pic>
                         <pic:nvPicPr>
-                          <pic:cNvPr id="0" name="WhatsApp Image 2025-04-04 at 6.09.47 PM.jpeg"/>
+                          <pic:cNvPr id="0" name="WhatsApp Image 2025-05-23 at 3.09.19 PM.jpeg"/>
                           <pic:cNvPicPr/>
                         </pic:nvPicPr>
                         <pic:blipFill>
                           <a:blip r:embed="rId17"/>
-                          <a:stretch>
-                            <a:fillRect/>
-                          </a:stretch>
-                        </pic:blipFill>
-                        <pic:spPr>
-                          <a:xfrm>
-                            <a:off x="0" y="0"/>
-                            <a:ext cx="2640000" cy="1980000"/>
-                          </a:xfrm>
-                          <a:prstGeom prst="rect"/>
-                        </pic:spPr>
-                      </pic:pic>
-                    </a:graphicData>
-                  </a:graphic>
-                </wp:inline>
-              </w:drawing>
-            </w:r>
-          </w:p>
-        </w:tc>
-      </w:tr>
-      <w:tr>
-        <w:trPr>
-          <w:trHeight w:val="159"/>
-        </w:trPr>
-        <w:tc>
-          <w:tcPr>
-            <w:tcW w:type="dxa" w:w="4422"/>
-            <w:vAlign w:val="center"/>
-          </w:tcPr>
-          <w:p>
-            <w:r/>
-          </w:p>
-        </w:tc>
-        <w:tc>
-          <w:tcPr>
-            <w:tcW w:type="dxa" w:w="4422"/>
-            <w:vAlign w:val="center"/>
-          </w:tcPr>
-          <w:p>
-            <w:r/>
-          </w:p>
-        </w:tc>
-      </w:tr>
-      <w:tr>
-        <w:trPr>
-          <w:trHeight w:val="3402"/>
-        </w:trPr>
-        <w:tc>
-          <w:tcPr>
-            <w:tcW w:type="dxa" w:w="4422"/>
-            <w:vAlign w:val="center"/>
-          </w:tcPr>
-          <w:p>
-            <w:pPr>
-              <w:jc w:val="center"/>
-            </w:pPr>
-            <w:r>
-              <w:drawing>
-                <wp:inline xmlns:a="http://schemas.openxmlformats.org/drawingml/2006/main" xmlns:pic="http://schemas.openxmlformats.org/drawingml/2006/picture">
-                  <wp:extent cx="2640000" cy="1980000"/>
-                  <wp:docPr id="7" name="Picture 7"/>
-                  <wp:cNvGraphicFramePr>
-                    <a:graphicFrameLocks noChangeAspect="1"/>
-                  </wp:cNvGraphicFramePr>
-                  <a:graphic>
-                    <a:graphicData uri="http://schemas.openxmlformats.org/drawingml/2006/picture">
-                      <pic:pic>
-                        <pic:nvPicPr>
-                          <pic:cNvPr id="0" name="WhatsApp Image 2025-04-04 at 6.10.00 PM.jpeg"/>
-                          <pic:cNvPicPr/>
-                        </pic:nvPicPr>
-                        <pic:blipFill>
-                          <a:blip r:embed="rId18"/>
-                          <a:stretch>
-                            <a:fillRect/>
-                          </a:stretch>
-                        </pic:blipFill>
-                        <pic:spPr>
-                          <a:xfrm>
-                            <a:off x="0" y="0"/>
-                            <a:ext cx="2640000" cy="1980000"/>
-                          </a:xfrm>
-                          <a:prstGeom prst="rect"/>
-                        </pic:spPr>
-                      </pic:pic>
-                    </a:graphicData>
-                  </a:graphic>
-                </wp:inline>
-              </w:drawing>
-            </w:r>
-          </w:p>
-        </w:tc>
-        <w:tc>
-          <w:tcPr>
-            <w:tcW w:type="dxa" w:w="4422"/>
-            <w:vAlign w:val="center"/>
-          </w:tcPr>
-          <w:p>
-            <w:pPr>
-              <w:jc w:val="center"/>
-            </w:pPr>
-            <w:r>
-              <w:drawing>
-                <wp:inline xmlns:a="http://schemas.openxmlformats.org/drawingml/2006/main" xmlns:pic="http://schemas.openxmlformats.org/drawingml/2006/picture">
-                  <wp:extent cx="1485000" cy="1980000"/>
-                  <wp:docPr id="8" name="Picture 8"/>
-                  <wp:cNvGraphicFramePr>
-                    <a:graphicFrameLocks noChangeAspect="1"/>
-                  </wp:cNvGraphicFramePr>
-                  <a:graphic>
-                    <a:graphicData uri="http://schemas.openxmlformats.org/drawingml/2006/picture">
-                      <pic:pic>
-                        <pic:nvPicPr>
-                          <pic:cNvPr id="0" name="WhatsApp Image 2025-04-04 at 6.23.03 PM.jpeg"/>
-                          <pic:cNvPicPr/>
-                        </pic:nvPicPr>
-                        <pic:blipFill>
-                          <a:blip r:embed="rId19"/>
                           <a:stretch>
                             <a:fillRect/>
                           </a:stretch>
@@ -1143,86 +1025,6 @@
               </w:drawing>
             </w:r>
           </w:p>
-        </w:tc>
-      </w:tr>
-      <w:tr>
-        <w:trPr>
-          <w:trHeight w:val="159"/>
-        </w:trPr>
-        <w:tc>
-          <w:tcPr>
-            <w:tcW w:type="dxa" w:w="4422"/>
-            <w:vAlign w:val="center"/>
-          </w:tcPr>
-          <w:p>
-            <w:r/>
-          </w:p>
-        </w:tc>
-        <w:tc>
-          <w:tcPr>
-            <w:tcW w:type="dxa" w:w="4422"/>
-            <w:vAlign w:val="center"/>
-          </w:tcPr>
-          <w:p>
-            <w:r/>
-          </w:p>
-        </w:tc>
-      </w:tr>
-      <w:tr>
-        <w:trPr>
-          <w:trHeight w:val="3402"/>
-        </w:trPr>
-        <w:tc>
-          <w:tcPr>
-            <w:tcW w:type="dxa" w:w="4422"/>
-            <w:vAlign w:val="center"/>
-          </w:tcPr>
-          <w:p>
-            <w:pPr>
-              <w:jc w:val="center"/>
-            </w:pPr>
-            <w:r>
-              <w:drawing>
-                <wp:inline xmlns:a="http://schemas.openxmlformats.org/drawingml/2006/main" xmlns:pic="http://schemas.openxmlformats.org/drawingml/2006/picture">
-                  <wp:extent cx="1485000" cy="1980000"/>
-                  <wp:docPr id="9" name="Picture 9"/>
-                  <wp:cNvGraphicFramePr>
-                    <a:graphicFrameLocks noChangeAspect="1"/>
-                  </wp:cNvGraphicFramePr>
-                  <a:graphic>
-                    <a:graphicData uri="http://schemas.openxmlformats.org/drawingml/2006/picture">
-                      <pic:pic>
-                        <pic:nvPicPr>
-                          <pic:cNvPr id="0" name="WhatsApp Image 2025-04-04 at 6.23.04 PM.jpeg"/>
-                          <pic:cNvPicPr/>
-                        </pic:nvPicPr>
-                        <pic:blipFill>
-                          <a:blip r:embed="rId20"/>
-                          <a:stretch>
-                            <a:fillRect/>
-                          </a:stretch>
-                        </pic:blipFill>
-                        <pic:spPr>
-                          <a:xfrm>
-                            <a:off x="0" y="0"/>
-                            <a:ext cx="1485000" cy="1980000"/>
-                          </a:xfrm>
-                          <a:prstGeom prst="rect"/>
-                        </pic:spPr>
-                      </pic:pic>
-                    </a:graphicData>
-                  </a:graphic>
-                </wp:inline>
-              </w:drawing>
-            </w:r>
-          </w:p>
-        </w:tc>
-        <w:tc>
-          <w:tcPr>
-            <w:tcW w:type="dxa" w:w="4422"/>
-            <w:vAlign w:val="center"/>
-          </w:tcPr>
-          <w:p/>
         </w:tc>
       </w:tr>
       <w:tr>

</xml_diff>